<commit_message>
relazione parte di matteo
</commit_message>
<xml_diff>
--- a/relazione/parte matteo.docx
+++ b/relazione/parte matteo.docx
@@ -24,69 +24,6 @@
     </w:p>
     <w:p>
       <w:pPr>
-        <w:spacing w:before="100" w:beforeAutospacing="1" w:after="100" w:afterAutospacing="1" w:line="240" w:lineRule="auto"/>
-        <w:rPr>
-          <w:rFonts w:ascii="Times New Roman" w:eastAsia="Times New Roman" w:hAnsi="Times New Roman" w:cs="Times New Roman"/>
-          <w:kern w:val="0"/>
-          <w:sz w:val="24"/>
-          <w:szCs w:val="24"/>
-          <w:lang w:eastAsia="it-IT"/>
-          <w14:ligatures w14:val="none"/>
-        </w:rPr>
-      </w:pPr>
-      <w:r>
-        <w:rPr>
-          <w:rFonts w:ascii="Times New Roman" w:eastAsia="Times New Roman" w:hAnsi="Times New Roman" w:cs="Times New Roman"/>
-          <w:kern w:val="0"/>
-          <w:sz w:val="24"/>
-          <w:szCs w:val="24"/>
-          <w:lang w:eastAsia="it-IT"/>
-          <w14:ligatures w14:val="none"/>
-        </w:rPr>
-        <w:t>LDA (sistema)</w:t>
-      </w:r>
-    </w:p>
-    <w:p>
-      <w:pPr>
-        <w:spacing w:before="100" w:beforeAutospacing="1" w:after="100" w:afterAutospacing="1" w:line="240" w:lineRule="auto"/>
-        <w:rPr>
-          <w:rFonts w:ascii="Times New Roman" w:eastAsia="Times New Roman" w:hAnsi="Times New Roman" w:cs="Times New Roman"/>
-          <w:kern w:val="0"/>
-          <w:sz w:val="24"/>
-          <w:szCs w:val="24"/>
-          <w:lang w:eastAsia="it-IT"/>
-          <w14:ligatures w14:val="none"/>
-        </w:rPr>
-      </w:pPr>
-    </w:p>
-    <w:p>
-      <w:pPr>
-        <w:spacing w:before="100" w:beforeAutospacing="1" w:after="100" w:afterAutospacing="1" w:line="240" w:lineRule="auto"/>
-        <w:rPr>
-          <w:rFonts w:ascii="Times New Roman" w:eastAsia="Times New Roman" w:hAnsi="Times New Roman" w:cs="Times New Roman"/>
-          <w:kern w:val="0"/>
-          <w:sz w:val="24"/>
-          <w:szCs w:val="24"/>
-          <w:lang w:eastAsia="it-IT"/>
-          <w14:ligatures w14:val="none"/>
-        </w:rPr>
-      </w:pPr>
-      <w:proofErr w:type="spellStart"/>
-      <w:r>
-        <w:rPr>
-          <w:rFonts w:ascii="Times New Roman" w:eastAsia="Times New Roman" w:hAnsi="Times New Roman" w:cs="Times New Roman"/>
-          <w:kern w:val="0"/>
-          <w:sz w:val="24"/>
-          <w:szCs w:val="24"/>
-          <w:lang w:eastAsia="it-IT"/>
-          <w14:ligatures w14:val="none"/>
-        </w:rPr>
-        <w:t>Crawler</w:t>
-      </w:r>
-      <w:proofErr w:type="spellEnd"/>
-    </w:p>
-    <w:p>
-      <w:pPr>
         <w:pStyle w:val="Titolo2"/>
         <w:rPr>
           <w:rFonts w:eastAsia="Times New Roman"/>
@@ -111,31 +48,7 @@
         <w:rPr>
           <w:lang w:eastAsia="it-IT"/>
         </w:rPr>
-        <w:t>Il sistema lavora su un File-System</w:t>
-      </w:r>
-      <w:r>
-        <w:rPr>
-          <w:lang w:eastAsia="it-IT"/>
-        </w:rPr>
-        <w:t xml:space="preserve"> centralizzato</w:t>
-      </w:r>
-      <w:r>
-        <w:rPr>
-          <w:lang w:eastAsia="it-IT"/>
-        </w:rPr>
-        <w:t xml:space="preserve"> (HDFS (?))</w:t>
-      </w:r>
-      <w:r>
-        <w:rPr>
-          <w:lang w:eastAsia="it-IT"/>
-        </w:rPr>
-        <w:t xml:space="preserve">. </w:t>
-      </w:r>
-      <w:r>
-        <w:rPr>
-          <w:lang w:eastAsia="it-IT"/>
-        </w:rPr>
-        <w:t xml:space="preserve">L’utente ha la piena libertà di gestire il File-System a sue piacere creando cartelle, rinominando file o </w:t>
+        <w:t xml:space="preserve">Il sistema lavora su un File-System centralizzato (HDFS (?)). L’utente ha la piena libertà di gestire il File-System a sue piacere creando cartelle, rinominando file o </w:t>
       </w:r>
       <w:proofErr w:type="spellStart"/>
       <w:r>
@@ -154,7 +67,7 @@
     </w:p>
     <w:p>
       <w:pPr>
-        <w:pStyle w:val="Titolo1"/>
+        <w:pStyle w:val="Titolo2"/>
         <w:rPr>
           <w:rFonts w:eastAsia="Times New Roman"/>
           <w:lang w:eastAsia="it-IT"/>
@@ -178,19 +91,7 @@
         <w:rPr>
           <w:lang w:eastAsia="it-IT"/>
         </w:rPr>
-        <w:t>Il sistema offre 2</w:t>
-      </w:r>
-      <w:r>
-        <w:rPr>
-          <w:lang w:eastAsia="it-IT"/>
-        </w:rPr>
-        <w:t xml:space="preserve"> </w:t>
-      </w:r>
-      <w:r>
-        <w:rPr>
-          <w:lang w:eastAsia="it-IT"/>
-        </w:rPr>
-        <w:t>primitive di sistema all’utente utilizzatore. Queste sono:</w:t>
+        <w:t>Il sistema offre 2 primitive di sistema all’utente utilizzatore. Queste sono:</w:t>
       </w:r>
     </w:p>
     <w:p>
@@ -240,13 +141,7 @@
         <w:rPr>
           <w:lang w:eastAsia="it-IT"/>
         </w:rPr>
-        <w:t>Memorizzazione</w:t>
-      </w:r>
-      <w:r>
-        <w:rPr>
-          <w:lang w:eastAsia="it-IT"/>
-        </w:rPr>
-        <w:t xml:space="preserve"> – caricamento</w:t>
+        <w:t>Memorizzazione – caricamento</w:t>
       </w:r>
     </w:p>
     <w:p>
@@ -304,19 +199,7 @@
         <w:rPr>
           <w:lang w:eastAsia="it-IT"/>
         </w:rPr>
-        <w:t xml:space="preserve">Nome file: il nome del </w:t>
-      </w:r>
-      <w:r>
-        <w:rPr>
-          <w:lang w:eastAsia="it-IT"/>
-        </w:rPr>
-        <w:t>documento</w:t>
-      </w:r>
-      <w:r>
-        <w:rPr>
-          <w:lang w:eastAsia="it-IT"/>
-        </w:rPr>
-        <w:t xml:space="preserve"> salvato</w:t>
+        <w:t>Nome file: il nome del documento salvato</w:t>
       </w:r>
     </w:p>
     <w:p>
@@ -342,13 +225,7 @@
         <w:rPr>
           <w:lang w:eastAsia="it-IT"/>
         </w:rPr>
-        <w:t xml:space="preserve"> file: il </w:t>
-      </w:r>
-      <w:r>
-        <w:rPr>
-          <w:lang w:eastAsia="it-IT"/>
-        </w:rPr>
-        <w:t xml:space="preserve">nome del </w:t>
+        <w:t xml:space="preserve"> file: il nome del </w:t>
       </w:r>
       <w:proofErr w:type="spellStart"/>
       <w:r>
@@ -362,13 +239,7 @@
         <w:rPr>
           <w:lang w:eastAsia="it-IT"/>
         </w:rPr>
-        <w:t xml:space="preserve"> </w:t>
-      </w:r>
-      <w:r>
-        <w:rPr>
-          <w:lang w:eastAsia="it-IT"/>
-        </w:rPr>
-        <w:t>selezionato per la memorizzazione del documento</w:t>
+        <w:t xml:space="preserve"> selezionato per la memorizzazione del documento</w:t>
       </w:r>
     </w:p>
     <w:p>
@@ -386,13 +257,7 @@
         <w:rPr>
           <w:lang w:eastAsia="it-IT"/>
         </w:rPr>
-        <w:t>Data caricamento:</w:t>
-      </w:r>
-      <w:r>
-        <w:rPr>
-          <w:lang w:eastAsia="it-IT"/>
-        </w:rPr>
-        <w:t xml:space="preserve"> data di caricamento/modifica del documento</w:t>
+        <w:t>Data caricamento: data di caricamento/modifica del documento</w:t>
       </w:r>
     </w:p>
     <w:p>
@@ -648,83 +513,6 @@
     </w:p>
     <w:p>
       <w:pPr>
-        <w:rPr>
-          <w:lang w:eastAsia="it-IT"/>
-        </w:rPr>
-      </w:pPr>
-    </w:p>
-    <w:p>
-      <w:pPr>
-        <w:rPr>
-          <w:lang w:eastAsia="it-IT"/>
-        </w:rPr>
-      </w:pPr>
-    </w:p>
-    <w:p>
-      <w:pPr>
-        <w:rPr>
-          <w:lang w:eastAsia="it-IT"/>
-        </w:rPr>
-      </w:pPr>
-    </w:p>
-    <w:p>
-      <w:pPr>
-        <w:rPr>
-          <w:lang w:eastAsia="it-IT"/>
-        </w:rPr>
-      </w:pPr>
-    </w:p>
-    <w:p>
-      <w:pPr>
-        <w:rPr>
-          <w:lang w:eastAsia="it-IT"/>
-        </w:rPr>
-      </w:pPr>
-    </w:p>
-    <w:p>
-      <w:pPr>
-        <w:rPr>
-          <w:lang w:eastAsia="it-IT"/>
-        </w:rPr>
-      </w:pPr>
-    </w:p>
-    <w:p>
-      <w:pPr>
-        <w:rPr>
-          <w:lang w:eastAsia="it-IT"/>
-        </w:rPr>
-      </w:pPr>
-    </w:p>
-    <w:p>
-      <w:pPr>
-        <w:rPr>
-          <w:lang w:eastAsia="it-IT"/>
-        </w:rPr>
-      </w:pPr>
-    </w:p>
-    <w:p>
-      <w:pPr>
-        <w:rPr>
-          <w:lang w:eastAsia="it-IT"/>
-        </w:rPr>
-      </w:pPr>
-    </w:p>
-    <w:p>
-      <w:pPr>
-        <w:rPr>
-          <w:lang w:eastAsia="it-IT"/>
-        </w:rPr>
-      </w:pPr>
-    </w:p>
-    <w:p>
-      <w:pPr>
-        <w:rPr>
-          <w:lang w:eastAsia="it-IT"/>
-        </w:rPr>
-      </w:pPr>
-    </w:p>
-    <w:p>
-      <w:pPr>
         <w:pStyle w:val="Titolo2"/>
         <w:rPr>
           <w:lang w:eastAsia="it-IT"/>
@@ -774,13 +562,7 @@
         <w:rPr>
           <w:lang w:eastAsia="it-IT"/>
         </w:rPr>
-        <w:t xml:space="preserve">) ed individua i documenti aventi </w:t>
-      </w:r>
-      <w:r>
-        <w:rPr>
-          <w:lang w:eastAsia="it-IT"/>
-        </w:rPr>
-        <w:t xml:space="preserve">valore </w:t>
+        <w:t xml:space="preserve">) ed individua i documenti aventi valore </w:t>
       </w:r>
       <w:proofErr w:type="spellStart"/>
       <w:r>
@@ -943,8 +725,570 @@
     </w:p>
     <w:p>
       <w:pPr>
-        <w:rPr>
-          <w:lang w:eastAsia="it-IT"/>
+        <w:pStyle w:val="Titolo2"/>
+        <w:rPr>
+          <w:rFonts w:eastAsia="Times New Roman"/>
+          <w:lang w:eastAsia="it-IT"/>
+        </w:rPr>
+      </w:pPr>
+      <w:proofErr w:type="spellStart"/>
+      <w:r>
+        <w:rPr>
+          <w:rFonts w:eastAsia="Times New Roman"/>
+          <w:lang w:eastAsia="it-IT"/>
+        </w:rPr>
+        <w:lastRenderedPageBreak/>
+        <w:t>Crawler</w:t>
+      </w:r>
+      <w:proofErr w:type="spellEnd"/>
+    </w:p>
+    <w:p>
+      <w:pPr>
+        <w:rPr>
+          <w:lang w:eastAsia="it-IT"/>
+        </w:rPr>
+      </w:pPr>
+      <w:r>
+        <w:rPr>
+          <w:lang w:eastAsia="it-IT"/>
+        </w:rPr>
+        <w:t>Il desktop-</w:t>
+      </w:r>
+      <w:proofErr w:type="spellStart"/>
+      <w:r>
+        <w:rPr>
+          <w:lang w:eastAsia="it-IT"/>
+        </w:rPr>
+        <w:t>crawler</w:t>
+      </w:r>
+      <w:proofErr w:type="spellEnd"/>
+      <w:r>
+        <w:rPr>
+          <w:lang w:eastAsia="it-IT"/>
+        </w:rPr>
+        <w:t xml:space="preserve"> implementato ha il compito di navigare il </w:t>
+      </w:r>
+      <w:r>
+        <w:rPr>
+          <w:lang w:eastAsia="it-IT"/>
+        </w:rPr>
+        <w:t>file-</w:t>
+      </w:r>
+      <w:proofErr w:type="spellStart"/>
+      <w:r>
+        <w:rPr>
+          <w:lang w:eastAsia="it-IT"/>
+        </w:rPr>
+        <w:t>system</w:t>
+      </w:r>
+      <w:proofErr w:type="spellEnd"/>
+      <w:r>
+        <w:rPr>
+          <w:lang w:eastAsia="it-IT"/>
+        </w:rPr>
+        <w:t xml:space="preserve"> dedicato </w:t>
+      </w:r>
+      <w:r>
+        <w:rPr>
+          <w:lang w:eastAsia="it-IT"/>
+        </w:rPr>
+        <w:t>ed</w:t>
+      </w:r>
+      <w:r>
+        <w:rPr>
+          <w:lang w:eastAsia="it-IT"/>
+        </w:rPr>
+        <w:t xml:space="preserve"> aggiornare i </w:t>
+      </w:r>
+      <w:proofErr w:type="spellStart"/>
+      <w:r>
+        <w:rPr>
+          <w:lang w:eastAsia="it-IT"/>
+        </w:rPr>
+        <w:t>db</w:t>
+      </w:r>
+      <w:proofErr w:type="spellEnd"/>
+      <w:r>
+        <w:rPr>
+          <w:lang w:eastAsia="it-IT"/>
+        </w:rPr>
+        <w:t xml:space="preserve"> A (topologia)</w:t>
+      </w:r>
+      <w:r>
+        <w:rPr>
+          <w:lang w:eastAsia="it-IT"/>
+        </w:rPr>
+        <w:t xml:space="preserve"> e gestire il corretto caricamento dei dati nel </w:t>
+      </w:r>
+      <w:proofErr w:type="spellStart"/>
+      <w:r>
+        <w:rPr>
+          <w:lang w:eastAsia="it-IT"/>
+        </w:rPr>
+        <w:t>db</w:t>
+      </w:r>
+      <w:proofErr w:type="spellEnd"/>
+      <w:r>
+        <w:rPr>
+          <w:lang w:eastAsia="it-IT"/>
+        </w:rPr>
+        <w:t xml:space="preserve"> B</w:t>
+      </w:r>
+      <w:r>
+        <w:rPr>
+          <w:lang w:eastAsia="it-IT"/>
+        </w:rPr>
+        <w:t xml:space="preserve"> (indice), mediante l’ausilio di moduli dedicati all’estrazione del testo dai diversi tipi di file ed alla pulizia del testo estratto.</w:t>
+      </w:r>
+    </w:p>
+    <w:p>
+      <w:pPr>
+        <w:rPr>
+          <w:lang w:eastAsia="it-IT"/>
+        </w:rPr>
+      </w:pPr>
+    </w:p>
+    <w:p>
+      <w:pPr>
+        <w:rPr>
+          <w:lang w:eastAsia="it-IT"/>
+        </w:rPr>
+      </w:pPr>
+      <w:r>
+        <w:rPr>
+          <w:lang w:eastAsia="it-IT"/>
+        </w:rPr>
+        <w:t>[INSERISCI IMMAGINE]</w:t>
+      </w:r>
+    </w:p>
+    <w:p>
+      <w:pPr>
+        <w:pStyle w:val="Titolo3"/>
+        <w:rPr>
+          <w:lang w:eastAsia="it-IT"/>
+        </w:rPr>
+      </w:pPr>
+      <w:proofErr w:type="spellStart"/>
+      <w:r>
+        <w:rPr>
+          <w:lang w:eastAsia="it-IT"/>
+        </w:rPr>
+        <w:t>Aggiornemtno</w:t>
+      </w:r>
+      <w:proofErr w:type="spellEnd"/>
+      <w:r>
+        <w:rPr>
+          <w:lang w:eastAsia="it-IT"/>
+        </w:rPr>
+        <w:t xml:space="preserve"> </w:t>
+      </w:r>
+      <w:proofErr w:type="spellStart"/>
+      <w:r>
+        <w:rPr>
+          <w:lang w:eastAsia="it-IT"/>
+        </w:rPr>
+        <w:t>db</w:t>
+      </w:r>
+      <w:proofErr w:type="spellEnd"/>
+      <w:r>
+        <w:rPr>
+          <w:lang w:eastAsia="it-IT"/>
+        </w:rPr>
+        <w:t xml:space="preserve"> A</w:t>
+      </w:r>
+    </w:p>
+    <w:p>
+      <w:pPr>
+        <w:rPr>
+          <w:lang w:eastAsia="it-IT"/>
+        </w:rPr>
+      </w:pPr>
+      <w:r>
+        <w:rPr>
+          <w:lang w:eastAsia="it-IT"/>
+        </w:rPr>
+        <w:t xml:space="preserve">Per </w:t>
+      </w:r>
+      <w:r>
+        <w:rPr>
+          <w:lang w:eastAsia="it-IT"/>
+        </w:rPr>
+        <w:t xml:space="preserve">l’aggiornamento del </w:t>
+      </w:r>
+      <w:proofErr w:type="spellStart"/>
+      <w:r>
+        <w:rPr>
+          <w:lang w:eastAsia="it-IT"/>
+        </w:rPr>
+        <w:t>db</w:t>
+      </w:r>
+      <w:proofErr w:type="spellEnd"/>
+      <w:r>
+        <w:rPr>
+          <w:lang w:eastAsia="it-IT"/>
+        </w:rPr>
+        <w:t xml:space="preserve"> A (topologia) il sistema naviga il file-</w:t>
+      </w:r>
+      <w:proofErr w:type="spellStart"/>
+      <w:r>
+        <w:rPr>
+          <w:lang w:eastAsia="it-IT"/>
+        </w:rPr>
+        <w:t>system</w:t>
+      </w:r>
+      <w:proofErr w:type="spellEnd"/>
+      <w:r>
+        <w:rPr>
+          <w:lang w:eastAsia="it-IT"/>
+        </w:rPr>
+        <w:t xml:space="preserve"> e verifica quali documenti </w:t>
+      </w:r>
+      <w:r>
+        <w:rPr>
+          <w:lang w:eastAsia="it-IT"/>
+        </w:rPr>
+        <w:t xml:space="preserve">necessitano di essere indicizzati. Questi ultimi vengono suddivisi in diverse code (una per ogni tipologia di file supportato) a seconda dell’estensione del file. Le code verranno utilizzate per l’operazione di aggiornamento del </w:t>
+      </w:r>
+      <w:proofErr w:type="spellStart"/>
+      <w:r>
+        <w:rPr>
+          <w:lang w:eastAsia="it-IT"/>
+        </w:rPr>
+        <w:t>db</w:t>
+      </w:r>
+      <w:proofErr w:type="spellEnd"/>
+      <w:r>
+        <w:rPr>
+          <w:lang w:eastAsia="it-IT"/>
+        </w:rPr>
+        <w:t xml:space="preserve"> B (indice).</w:t>
+      </w:r>
+    </w:p>
+    <w:p>
+      <w:pPr>
+        <w:rPr>
+          <w:lang w:eastAsia="it-IT"/>
+        </w:rPr>
+      </w:pPr>
+    </w:p>
+    <w:p>
+      <w:pPr>
+        <w:rPr>
+          <w:lang w:eastAsia="it-IT"/>
+        </w:rPr>
+      </w:pPr>
+      <w:r>
+        <w:rPr>
+          <w:lang w:eastAsia="it-IT"/>
+        </w:rPr>
+        <w:t xml:space="preserve">Aggiornamento </w:t>
+      </w:r>
+      <w:proofErr w:type="spellStart"/>
+      <w:r>
+        <w:rPr>
+          <w:lang w:eastAsia="it-IT"/>
+        </w:rPr>
+        <w:t>db</w:t>
+      </w:r>
+      <w:proofErr w:type="spellEnd"/>
+      <w:r>
+        <w:rPr>
+          <w:lang w:eastAsia="it-IT"/>
+        </w:rPr>
+        <w:t xml:space="preserve"> B</w:t>
+      </w:r>
+    </w:p>
+    <w:p>
+      <w:pPr>
+        <w:rPr>
+          <w:lang w:eastAsia="it-IT"/>
+        </w:rPr>
+      </w:pPr>
+      <w:r>
+        <w:rPr>
+          <w:lang w:eastAsia="it-IT"/>
+        </w:rPr>
+        <w:t xml:space="preserve">Sfruttando le code generate nello </w:t>
+      </w:r>
+      <w:proofErr w:type="spellStart"/>
+      <w:r>
+        <w:rPr>
+          <w:lang w:eastAsia="it-IT"/>
+        </w:rPr>
+        <w:t>step</w:t>
+      </w:r>
+      <w:proofErr w:type="spellEnd"/>
+      <w:r>
+        <w:rPr>
+          <w:lang w:eastAsia="it-IT"/>
+        </w:rPr>
+        <w:t xml:space="preserve"> precedente il </w:t>
+      </w:r>
+      <w:proofErr w:type="spellStart"/>
+      <w:r>
+        <w:rPr>
+          <w:lang w:eastAsia="it-IT"/>
+        </w:rPr>
+        <w:t>crawler</w:t>
+      </w:r>
+      <w:proofErr w:type="spellEnd"/>
+      <w:r>
+        <w:rPr>
+          <w:lang w:eastAsia="it-IT"/>
+        </w:rPr>
+        <w:t xml:space="preserve"> acquisisce i </w:t>
+      </w:r>
+      <w:proofErr w:type="spellStart"/>
+      <w:r>
+        <w:rPr>
+          <w:lang w:eastAsia="it-IT"/>
+        </w:rPr>
+        <w:t>path</w:t>
+      </w:r>
+      <w:proofErr w:type="spellEnd"/>
+      <w:r>
+        <w:rPr>
+          <w:lang w:eastAsia="it-IT"/>
+        </w:rPr>
+        <w:t xml:space="preserve"> dei documenti da processare. A seconda della coda (e quindi della tipologia di file) il </w:t>
+      </w:r>
+      <w:proofErr w:type="spellStart"/>
+      <w:r>
+        <w:rPr>
+          <w:lang w:eastAsia="it-IT"/>
+        </w:rPr>
+        <w:t>crawler</w:t>
+      </w:r>
+      <w:proofErr w:type="spellEnd"/>
+      <w:r>
+        <w:rPr>
+          <w:lang w:eastAsia="it-IT"/>
+        </w:rPr>
+        <w:t xml:space="preserve"> richiama un modulo specializzato nell’analisi e segmentazione (suddivisione) del file in pagine ed estrazione del testo. Nello specifico, il sistema supporta lettura ed indicizzazione di file di tipo .</w:t>
+      </w:r>
+      <w:proofErr w:type="spellStart"/>
+      <w:r>
+        <w:rPr>
+          <w:lang w:eastAsia="it-IT"/>
+        </w:rPr>
+        <w:t>pptx</w:t>
+      </w:r>
+      <w:proofErr w:type="spellEnd"/>
+      <w:r>
+        <w:rPr>
+          <w:lang w:eastAsia="it-IT"/>
+        </w:rPr>
+        <w:t xml:space="preserve"> (.</w:t>
+      </w:r>
+      <w:proofErr w:type="spellStart"/>
+      <w:r>
+        <w:rPr>
+          <w:lang w:eastAsia="it-IT"/>
+        </w:rPr>
+        <w:t>ppt</w:t>
+      </w:r>
+      <w:proofErr w:type="spellEnd"/>
+      <w:r>
+        <w:rPr>
+          <w:lang w:eastAsia="it-IT"/>
+        </w:rPr>
+        <w:t>) e .pdf).</w:t>
+      </w:r>
+    </w:p>
+    <w:p>
+      <w:pPr>
+        <w:rPr>
+          <w:lang w:eastAsia="it-IT"/>
+        </w:rPr>
+      </w:pPr>
+    </w:p>
+    <w:p>
+      <w:pPr>
+        <w:rPr>
+          <w:lang w:eastAsia="it-IT"/>
+        </w:rPr>
+      </w:pPr>
+    </w:p>
+    <w:p>
+      <w:pPr>
+        <w:rPr>
+          <w:lang w:eastAsia="it-IT"/>
+        </w:rPr>
+      </w:pPr>
+    </w:p>
+    <w:p>
+      <w:pPr>
+        <w:rPr>
+          <w:lang w:eastAsia="it-IT"/>
+        </w:rPr>
+      </w:pPr>
+    </w:p>
+    <w:p>
+      <w:pPr>
+        <w:rPr>
+          <w:lang w:eastAsia="it-IT"/>
+        </w:rPr>
+      </w:pPr>
+      <w:proofErr w:type="spellStart"/>
+      <w:r>
+        <w:rPr>
+          <w:lang w:eastAsia="it-IT"/>
+        </w:rPr>
+        <w:t>Cleaning</w:t>
+      </w:r>
+      <w:proofErr w:type="spellEnd"/>
+      <w:r>
+        <w:rPr>
+          <w:lang w:eastAsia="it-IT"/>
+        </w:rPr>
+        <w:t xml:space="preserve"> testo</w:t>
+      </w:r>
+    </w:p>
+    <w:p>
+      <w:pPr>
+        <w:rPr>
+          <w:lang w:eastAsia="it-IT"/>
+        </w:rPr>
+      </w:pPr>
+      <w:bookmarkStart w:id="0" w:name="_GoBack"/>
+      <w:bookmarkEnd w:id="0"/>
+    </w:p>
+    <w:p>
+      <w:pPr>
+        <w:rPr>
+          <w:lang w:eastAsia="it-IT"/>
+        </w:rPr>
+      </w:pPr>
+      <w:r>
+        <w:rPr>
+          <w:lang w:eastAsia="it-IT"/>
+        </w:rPr>
+        <w:t xml:space="preserve">Una volta generate le pagine del file, queste subiscono un operazione di pulizia del testo. </w:t>
+      </w:r>
+      <w:r>
+        <w:rPr>
+          <w:lang w:eastAsia="it-IT"/>
+        </w:rPr>
+        <w:t xml:space="preserve">La pipeline di pulizia si compone dei seguenti </w:t>
+      </w:r>
+      <w:proofErr w:type="spellStart"/>
+      <w:r>
+        <w:rPr>
+          <w:lang w:eastAsia="it-IT"/>
+        </w:rPr>
+        <w:t>step</w:t>
+      </w:r>
+      <w:proofErr w:type="spellEnd"/>
+      <w:r>
+        <w:rPr>
+          <w:lang w:eastAsia="it-IT"/>
+        </w:rPr>
+        <w:t>:</w:t>
+      </w:r>
+    </w:p>
+    <w:p>
+      <w:pPr>
+        <w:pStyle w:val="Paragrafoelenco"/>
+        <w:numPr>
+          <w:ilvl w:val="0"/>
+          <w:numId w:val="6"/>
+        </w:numPr>
+        <w:rPr>
+          <w:lang w:val="en-US" w:eastAsia="it-IT"/>
+        </w:rPr>
+      </w:pPr>
+      <w:proofErr w:type="spellStart"/>
+      <w:r>
+        <w:rPr>
+          <w:lang w:val="en-US" w:eastAsia="it-IT"/>
+        </w:rPr>
+        <w:t>Ricerca</w:t>
+      </w:r>
+      <w:proofErr w:type="spellEnd"/>
+      <w:r>
+        <w:rPr>
+          <w:lang w:val="en-US" w:eastAsia="it-IT"/>
+        </w:rPr>
+        <w:t xml:space="preserve"> </w:t>
+      </w:r>
+    </w:p>
+    <w:p>
+      <w:pPr>
+        <w:pStyle w:val="Paragrafoelenco"/>
+        <w:numPr>
+          <w:ilvl w:val="0"/>
+          <w:numId w:val="6"/>
+        </w:numPr>
+        <w:rPr>
+          <w:lang w:val="en-US" w:eastAsia="it-IT"/>
+        </w:rPr>
+      </w:pPr>
+      <w:proofErr w:type="spellStart"/>
+      <w:r>
+        <w:rPr>
+          <w:lang w:val="en-US" w:eastAsia="it-IT"/>
+        </w:rPr>
+        <w:t>Eliminazione</w:t>
+      </w:r>
+      <w:proofErr w:type="spellEnd"/>
+      <w:r>
+        <w:rPr>
+          <w:lang w:val="en-US" w:eastAsia="it-IT"/>
+        </w:rPr>
+        <w:t xml:space="preserve"> stop-words (self-improving set)</w:t>
+      </w:r>
+    </w:p>
+    <w:p>
+      <w:pPr>
+        <w:pStyle w:val="Paragrafoelenco"/>
+        <w:numPr>
+          <w:ilvl w:val="0"/>
+          <w:numId w:val="6"/>
+        </w:numPr>
+        <w:rPr>
+          <w:lang w:val="en-US" w:eastAsia="it-IT"/>
+        </w:rPr>
+      </w:pPr>
+    </w:p>
+    <w:p>
+      <w:pPr>
+        <w:rPr>
+          <w:lang w:val="en-US" w:eastAsia="it-IT"/>
+        </w:rPr>
+      </w:pPr>
+    </w:p>
+    <w:p>
+      <w:pPr>
+        <w:rPr>
+          <w:lang w:val="en-US" w:eastAsia="it-IT"/>
+        </w:rPr>
+      </w:pPr>
+    </w:p>
+    <w:p>
+      <w:pPr>
+        <w:rPr>
+          <w:lang w:val="en-US" w:eastAsia="it-IT"/>
+        </w:rPr>
+      </w:pPr>
+    </w:p>
+    <w:p>
+      <w:pPr>
+        <w:rPr>
+          <w:lang w:val="en-US" w:eastAsia="it-IT"/>
+        </w:rPr>
+      </w:pPr>
+    </w:p>
+    <w:p>
+      <w:pPr>
+        <w:rPr>
+          <w:lang w:val="en-US" w:eastAsia="it-IT"/>
+        </w:rPr>
+      </w:pPr>
+    </w:p>
+    <w:p>
+      <w:pPr>
+        <w:rPr>
+          <w:lang w:val="en-US" w:eastAsia="it-IT"/>
         </w:rPr>
       </w:pPr>
     </w:p>
@@ -956,12 +1300,12 @@
           <w:lang w:eastAsia="it-IT"/>
         </w:rPr>
       </w:pPr>
-      <w:bookmarkStart w:id="0" w:name="_GoBack"/>
       <w:r>
         <w:rPr>
           <w:rFonts w:eastAsia="Times New Roman"/>
           <w:lang w:eastAsia="it-IT"/>
         </w:rPr>
+        <w:lastRenderedPageBreak/>
         <w:t>Conclusioni e sviluppi futuri</w:t>
       </w:r>
     </w:p>
@@ -1017,7 +1361,19 @@
         <w:rPr>
           <w:lang w:eastAsia="it-IT"/>
         </w:rPr>
-        <w:t xml:space="preserve"> nel retrive di documenti di interesse generico (). </w:t>
+        <w:t xml:space="preserve"> nel retrive di d</w:t>
+      </w:r>
+      <w:r>
+        <w:rPr>
+          <w:lang w:eastAsia="it-IT"/>
+        </w:rPr>
+        <w:t>ocumenti di interesse generico per studenti universitari</w:t>
+      </w:r>
+      <w:r>
+        <w:rPr>
+          <w:lang w:eastAsia="it-IT"/>
+        </w:rPr>
+        <w:t xml:space="preserve">. </w:t>
       </w:r>
       <w:proofErr w:type="spellStart"/>
       <w:r>
@@ -1031,13 +1387,19 @@
         <w:rPr>
           <w:lang w:eastAsia="it-IT"/>
         </w:rPr>
-        <w:t xml:space="preserve">-AI capitalizza due motori di ricerca distinti i cui risultati vengono combinati per presentare all’utente i risultati </w:t>
-      </w:r>
-      <w:r>
-        <w:rPr>
-          <w:lang w:eastAsia="it-IT"/>
-        </w:rPr>
-        <w:t xml:space="preserve">semanticamente rilevanti alla </w:t>
+        <w:t>-AI capitalizza due motori di ricerca distinti i cui risultati vengono combi</w:t>
+      </w:r>
+      <w:r>
+        <w:rPr>
+          <w:lang w:eastAsia="it-IT"/>
+        </w:rPr>
+        <w:t>nati per presentare all’utente la lista di pagine semanticamente rilevante</w:t>
+      </w:r>
+      <w:r>
+        <w:rPr>
+          <w:lang w:eastAsia="it-IT"/>
+        </w:rPr>
+        <w:t xml:space="preserve"> alla </w:t>
       </w:r>
       <w:proofErr w:type="spellStart"/>
       <w:r>
@@ -1055,44 +1417,11 @@
       </w:r>
     </w:p>
     <w:p>
-      <w:pPr>
-        <w:rPr>
-          <w:lang w:eastAsia="it-IT"/>
-        </w:rPr>
-      </w:pPr>
-      <w:r>
-        <w:rPr>
-          <w:lang w:eastAsia="it-IT"/>
-        </w:rPr>
-        <w:t>Presentiamo adesso una lista di possibili migliorie che potrebbero essere effettuate al sistema per migliorare l’efficacia dei risultati computati.</w:t>
-      </w:r>
-    </w:p>
-    <w:p>
-      <w:pPr>
-        <w:rPr>
-          <w:lang w:eastAsia="it-IT"/>
-        </w:rPr>
-      </w:pPr>
-      <w:proofErr w:type="spellStart"/>
-      <w:r>
-        <w:rPr>
-          <w:lang w:eastAsia="it-IT"/>
-        </w:rPr>
-        <w:t>Tagging</w:t>
-      </w:r>
-      <w:proofErr w:type="spellEnd"/>
-    </w:p>
-    <w:p>
-      <w:pPr>
-        <w:rPr>
-          <w:lang w:eastAsia="it-IT"/>
-        </w:rPr>
-      </w:pPr>
-      <w:r>
-        <w:rPr>
-          <w:lang w:eastAsia="it-IT"/>
-        </w:rPr>
-        <w:t xml:space="preserve">Tag-utente permetterebbero di utilizzare </w:t>
+      <w:r>
+        <w:rPr>
+          <w:lang w:eastAsia="it-IT"/>
+        </w:rPr>
+        <w:t xml:space="preserve">Sicuramente il sistema può essere migliorato incrementando il numero di </w:t>
       </w:r>
       <w:proofErr w:type="spellStart"/>
       <w:r>
@@ -1106,50 +1435,272 @@
         <w:rPr>
           <w:lang w:eastAsia="it-IT"/>
         </w:rPr>
-        <w:t xml:space="preserve"> extra da utilizzare in fase di ricerca</w:t>
-      </w:r>
-    </w:p>
-    <w:p>
-      <w:pPr>
-        <w:rPr>
-          <w:lang w:eastAsia="it-IT"/>
-        </w:rPr>
-      </w:pPr>
-      <w:r>
-        <w:rPr>
-          <w:lang w:eastAsia="it-IT"/>
-        </w:rPr>
-        <w:t>POS &amp; NER</w:t>
-      </w:r>
-    </w:p>
-    <w:p>
-      <w:pPr>
-        <w:rPr>
-          <w:lang w:eastAsia="it-IT"/>
-        </w:rPr>
-      </w:pPr>
-      <w:proofErr w:type="spellStart"/>
-      <w:r>
-        <w:rPr>
-          <w:lang w:eastAsia="it-IT"/>
-        </w:rPr>
-        <w:t>Embedding</w:t>
-      </w:r>
-      <w:proofErr w:type="spellEnd"/>
-      <w:r>
-        <w:rPr>
-          <w:lang w:eastAsia="it-IT"/>
-        </w:rPr>
-        <w:t xml:space="preserve"> più complessi </w:t>
-      </w:r>
-    </w:p>
-    <w:bookmarkEnd w:id="0"/>
-    <w:p>
-      <w:pPr>
-        <w:rPr>
-          <w:lang w:eastAsia="it-IT"/>
-        </w:rPr>
-      </w:pPr>
+        <w:t xml:space="preserve"> considerate in fase di </w:t>
+      </w:r>
+      <w:proofErr w:type="spellStart"/>
+      <w:r>
+        <w:rPr>
+          <w:lang w:eastAsia="it-IT"/>
+        </w:rPr>
+        <w:t>retrieve</w:t>
+      </w:r>
+      <w:proofErr w:type="spellEnd"/>
+      <w:r>
+        <w:rPr>
+          <w:lang w:eastAsia="it-IT"/>
+        </w:rPr>
+        <w:t>, ad esempio capitalizzando sulle funzioni NLP di POS o NER. Presentiamo adesso in breve una lista di possibili migliorie da inserire all’interno del sistema per incrementare la sua efficienza.</w:t>
+      </w:r>
+      <w:r>
+        <w:rPr>
+          <w:lang w:eastAsia="it-IT"/>
+        </w:rPr>
+        <w:br/>
+      </w:r>
+      <w:r>
+        <w:rPr>
+          <w:lang w:eastAsia="it-IT"/>
+        </w:rPr>
+        <w:br/>
+      </w:r>
+      <w:r>
+        <w:rPr>
+          <w:rStyle w:val="Titolo2Carattere"/>
+        </w:rPr>
+        <w:t>Tag</w:t>
+      </w:r>
+    </w:p>
+    <w:p>
+      <w:pPr>
+        <w:rPr>
+          <w:lang w:eastAsia="it-IT"/>
+        </w:rPr>
+      </w:pPr>
+      <w:r>
+        <w:rPr>
+          <w:lang w:eastAsia="it-IT"/>
+        </w:rPr>
+        <w:t xml:space="preserve">L'introduzione dei </w:t>
+      </w:r>
+      <w:proofErr w:type="spellStart"/>
+      <w:r>
+        <w:rPr>
+          <w:lang w:eastAsia="it-IT"/>
+        </w:rPr>
+        <w:t>tag</w:t>
+      </w:r>
+      <w:proofErr w:type="spellEnd"/>
+      <w:r>
+        <w:rPr>
+          <w:lang w:eastAsia="it-IT"/>
+        </w:rPr>
+        <w:t xml:space="preserve"> utente sui file memorizzati rappresenterebbe un significativo miglioramento per il nostro motore di ricerca. Questa innovazione consentirebbe agli utenti di arricchire i metadati associati ai propri file, aumentando la precisione delle ricerche e migliorando la pertinenza dei risultati. </w:t>
+      </w:r>
+    </w:p>
+    <w:p>
+      <w:pPr>
+        <w:rPr>
+          <w:lang w:eastAsia="it-IT"/>
+        </w:rPr>
+      </w:pPr>
+      <w:r>
+        <w:rPr>
+          <w:lang w:eastAsia="it-IT"/>
+        </w:rPr>
+        <w:t xml:space="preserve">Inoltre, l'utilizzo dei </w:t>
+      </w:r>
+      <w:proofErr w:type="spellStart"/>
+      <w:r>
+        <w:rPr>
+          <w:lang w:eastAsia="it-IT"/>
+        </w:rPr>
+        <w:t>tag</w:t>
+      </w:r>
+      <w:proofErr w:type="spellEnd"/>
+      <w:r>
+        <w:rPr>
+          <w:lang w:eastAsia="it-IT"/>
+        </w:rPr>
+        <w:t xml:space="preserve"> utente faciliterebbe la categorizzazione e l'organizzazione dei dati personali, promuovendo un'esperienza utente più efficiente e personalizzata. </w:t>
+      </w:r>
+    </w:p>
+    <w:p>
+      <w:pPr>
+        <w:rPr>
+          <w:lang w:eastAsia="it-IT"/>
+        </w:rPr>
+      </w:pPr>
+    </w:p>
+    <w:p>
+      <w:pPr>
+        <w:pStyle w:val="Titolo2"/>
+        <w:rPr>
+          <w:lang w:eastAsia="it-IT"/>
+        </w:rPr>
+      </w:pPr>
+      <w:r>
+        <w:rPr>
+          <w:lang w:eastAsia="it-IT"/>
+        </w:rPr>
+        <w:t>NER e POS</w:t>
+      </w:r>
+    </w:p>
+    <w:p>
+      <w:pPr>
+        <w:rPr>
+          <w:lang w:eastAsia="it-IT"/>
+        </w:rPr>
+      </w:pPr>
+      <w:r>
+        <w:rPr>
+          <w:lang w:eastAsia="it-IT"/>
+        </w:rPr>
+        <w:t xml:space="preserve">L'integrazione di </w:t>
+      </w:r>
+      <w:proofErr w:type="spellStart"/>
+      <w:r>
+        <w:rPr>
+          <w:lang w:eastAsia="it-IT"/>
+        </w:rPr>
+        <w:t>Named</w:t>
+      </w:r>
+      <w:proofErr w:type="spellEnd"/>
+      <w:r>
+        <w:rPr>
+          <w:lang w:eastAsia="it-IT"/>
+        </w:rPr>
+        <w:t xml:space="preserve"> </w:t>
+      </w:r>
+      <w:proofErr w:type="spellStart"/>
+      <w:r>
+        <w:rPr>
+          <w:lang w:eastAsia="it-IT"/>
+        </w:rPr>
+        <w:t>Entity</w:t>
+      </w:r>
+      <w:proofErr w:type="spellEnd"/>
+      <w:r>
+        <w:rPr>
+          <w:lang w:eastAsia="it-IT"/>
+        </w:rPr>
+        <w:t xml:space="preserve"> </w:t>
+      </w:r>
+      <w:proofErr w:type="spellStart"/>
+      <w:r>
+        <w:rPr>
+          <w:lang w:eastAsia="it-IT"/>
+        </w:rPr>
+        <w:t>Recognition</w:t>
+      </w:r>
+      <w:proofErr w:type="spellEnd"/>
+      <w:r>
+        <w:rPr>
+          <w:lang w:eastAsia="it-IT"/>
+        </w:rPr>
+        <w:t xml:space="preserve"> (NER) e Part-of-Speech (POS) </w:t>
+      </w:r>
+      <w:proofErr w:type="spellStart"/>
+      <w:r>
+        <w:rPr>
+          <w:lang w:eastAsia="it-IT"/>
+        </w:rPr>
+        <w:t>tagging</w:t>
+      </w:r>
+      <w:proofErr w:type="spellEnd"/>
+      <w:r>
+        <w:rPr>
+          <w:lang w:eastAsia="it-IT"/>
+        </w:rPr>
+        <w:t xml:space="preserve"> nel nostro motore di ricerca apporterebbe notevoli vantaggi. L'impiego del NER consentirebbe l'identificazione e la classificazione di entità come nomi di persone, luoghi e organizzazioni nei documenti archiviati, migliorando così la precisione delle ricerche e facilitando la ricerca di informazioni specifiche in modo più rapido ed efficace.</w:t>
+      </w:r>
+    </w:p>
+    <w:p>
+      <w:pPr>
+        <w:rPr>
+          <w:lang w:eastAsia="it-IT"/>
+        </w:rPr>
+      </w:pPr>
+    </w:p>
+    <w:p>
+      <w:pPr>
+        <w:rPr>
+          <w:lang w:eastAsia="it-IT"/>
+        </w:rPr>
+      </w:pPr>
+      <w:r>
+        <w:rPr>
+          <w:lang w:eastAsia="it-IT"/>
+        </w:rPr>
+        <w:t xml:space="preserve">Allo stesso tempo, l'utilizzo del POS </w:t>
+      </w:r>
+      <w:proofErr w:type="spellStart"/>
+      <w:r>
+        <w:rPr>
+          <w:lang w:eastAsia="it-IT"/>
+        </w:rPr>
+        <w:t>tagging</w:t>
+      </w:r>
+      <w:proofErr w:type="spellEnd"/>
+      <w:r>
+        <w:rPr>
+          <w:lang w:eastAsia="it-IT"/>
+        </w:rPr>
+        <w:t xml:space="preserve"> consentirebbe un'analisi più dettagliata della struttura grammaticale dei testi, identificando le parti del discorso come verbi, sostantivi e aggettivi. Questo rafforzerebbe la comprensione del contesto e la capacità del motore di ricerca di restituire risultati più coerenti e pertinenti.</w:t>
+      </w:r>
+    </w:p>
+    <w:p>
+      <w:pPr>
+        <w:rPr>
+          <w:lang w:eastAsia="it-IT"/>
+        </w:rPr>
+      </w:pPr>
+    </w:p>
+    <w:p>
+      <w:pPr>
+        <w:rPr>
+          <w:lang w:eastAsia="it-IT"/>
+        </w:rPr>
+      </w:pPr>
+      <w:r>
+        <w:rPr>
+          <w:lang w:eastAsia="it-IT"/>
+        </w:rPr>
+        <w:t xml:space="preserve">In conclusione, l'adozione di NER e POS </w:t>
+      </w:r>
+      <w:proofErr w:type="spellStart"/>
+      <w:r>
+        <w:rPr>
+          <w:lang w:eastAsia="it-IT"/>
+        </w:rPr>
+        <w:t>tagging</w:t>
+      </w:r>
+      <w:proofErr w:type="spellEnd"/>
+      <w:r>
+        <w:rPr>
+          <w:lang w:eastAsia="it-IT"/>
+        </w:rPr>
+        <w:t xml:space="preserve"> costituirebbe un importante passo avanti nell'ottimizzazione del nostro motore di ricerca, migliorando la qualità delle ricerche, l'accuratezza dei risultati e l'esperienza complessiva dell'utente. Ciò contribuirebbe a consolidare la nostra posizione sul mercato e a soddisfare meglio le esigenze degli utenti.</w:t>
+      </w:r>
+    </w:p>
+    <w:p>
+      <w:pPr>
+        <w:rPr>
+          <w:lang w:eastAsia="it-IT"/>
+        </w:rPr>
+      </w:pPr>
+    </w:p>
+    <w:p>
+      <w:pPr>
+        <w:rPr>
+          <w:lang w:eastAsia="it-IT"/>
+        </w:rPr>
+      </w:pPr>
+      <w:r>
+        <w:rPr>
+          <w:lang w:eastAsia="it-IT"/>
+        </w:rPr>
+        <w:t>Traduzione automatica</w:t>
+      </w:r>
     </w:p>
     <w:p>
       <w:pPr>
@@ -1433,6 +1984,178 @@
     </w:lvl>
   </w:abstractNum>
   <w:abstractNum w:abstractNumId="2" w15:restartNumberingAfterBreak="0">
+    <w:nsid w:val="5C020582"/>
+    <w:multiLevelType w:val="hybridMultilevel"/>
+    <w:tmpl w:val="0B38DAC8"/>
+    <w:lvl w:ilvl="0" w:tplc="0410000F">
+      <w:start w:val="1"/>
+      <w:numFmt w:val="decimal"/>
+      <w:lvlText w:val="%1."/>
+      <w:lvlJc w:val="left"/>
+      <w:pPr>
+        <w:ind w:left="720" w:hanging="360"/>
+      </w:pPr>
+    </w:lvl>
+    <w:lvl w:ilvl="1" w:tplc="04100019" w:tentative="1">
+      <w:start w:val="1"/>
+      <w:numFmt w:val="lowerLetter"/>
+      <w:lvlText w:val="%2."/>
+      <w:lvlJc w:val="left"/>
+      <w:pPr>
+        <w:ind w:left="1440" w:hanging="360"/>
+      </w:pPr>
+    </w:lvl>
+    <w:lvl w:ilvl="2" w:tplc="0410001B" w:tentative="1">
+      <w:start w:val="1"/>
+      <w:numFmt w:val="lowerRoman"/>
+      <w:lvlText w:val="%3."/>
+      <w:lvlJc w:val="right"/>
+      <w:pPr>
+        <w:ind w:left="2160" w:hanging="180"/>
+      </w:pPr>
+    </w:lvl>
+    <w:lvl w:ilvl="3" w:tplc="0410000F" w:tentative="1">
+      <w:start w:val="1"/>
+      <w:numFmt w:val="decimal"/>
+      <w:lvlText w:val="%4."/>
+      <w:lvlJc w:val="left"/>
+      <w:pPr>
+        <w:ind w:left="2880" w:hanging="360"/>
+      </w:pPr>
+    </w:lvl>
+    <w:lvl w:ilvl="4" w:tplc="04100019" w:tentative="1">
+      <w:start w:val="1"/>
+      <w:numFmt w:val="lowerLetter"/>
+      <w:lvlText w:val="%5."/>
+      <w:lvlJc w:val="left"/>
+      <w:pPr>
+        <w:ind w:left="3600" w:hanging="360"/>
+      </w:pPr>
+    </w:lvl>
+    <w:lvl w:ilvl="5" w:tplc="0410001B" w:tentative="1">
+      <w:start w:val="1"/>
+      <w:numFmt w:val="lowerRoman"/>
+      <w:lvlText w:val="%6."/>
+      <w:lvlJc w:val="right"/>
+      <w:pPr>
+        <w:ind w:left="4320" w:hanging="180"/>
+      </w:pPr>
+    </w:lvl>
+    <w:lvl w:ilvl="6" w:tplc="0410000F" w:tentative="1">
+      <w:start w:val="1"/>
+      <w:numFmt w:val="decimal"/>
+      <w:lvlText w:val="%7."/>
+      <w:lvlJc w:val="left"/>
+      <w:pPr>
+        <w:ind w:left="5040" w:hanging="360"/>
+      </w:pPr>
+    </w:lvl>
+    <w:lvl w:ilvl="7" w:tplc="04100019" w:tentative="1">
+      <w:start w:val="1"/>
+      <w:numFmt w:val="lowerLetter"/>
+      <w:lvlText w:val="%8."/>
+      <w:lvlJc w:val="left"/>
+      <w:pPr>
+        <w:ind w:left="5760" w:hanging="360"/>
+      </w:pPr>
+    </w:lvl>
+    <w:lvl w:ilvl="8" w:tplc="0410001B" w:tentative="1">
+      <w:start w:val="1"/>
+      <w:numFmt w:val="lowerRoman"/>
+      <w:lvlText w:val="%9."/>
+      <w:lvlJc w:val="right"/>
+      <w:pPr>
+        <w:ind w:left="6480" w:hanging="180"/>
+      </w:pPr>
+    </w:lvl>
+  </w:abstractNum>
+  <w:abstractNum w:abstractNumId="3" w15:restartNumberingAfterBreak="0">
+    <w:nsid w:val="6643557A"/>
+    <w:multiLevelType w:val="hybridMultilevel"/>
+    <w:tmpl w:val="F0024306"/>
+    <w:lvl w:ilvl="0" w:tplc="0410000F">
+      <w:start w:val="1"/>
+      <w:numFmt w:val="decimal"/>
+      <w:lvlText w:val="%1."/>
+      <w:lvlJc w:val="left"/>
+      <w:pPr>
+        <w:ind w:left="720" w:hanging="360"/>
+      </w:pPr>
+    </w:lvl>
+    <w:lvl w:ilvl="1" w:tplc="04100019" w:tentative="1">
+      <w:start w:val="1"/>
+      <w:numFmt w:val="lowerLetter"/>
+      <w:lvlText w:val="%2."/>
+      <w:lvlJc w:val="left"/>
+      <w:pPr>
+        <w:ind w:left="1440" w:hanging="360"/>
+      </w:pPr>
+    </w:lvl>
+    <w:lvl w:ilvl="2" w:tplc="0410001B" w:tentative="1">
+      <w:start w:val="1"/>
+      <w:numFmt w:val="lowerRoman"/>
+      <w:lvlText w:val="%3."/>
+      <w:lvlJc w:val="right"/>
+      <w:pPr>
+        <w:ind w:left="2160" w:hanging="180"/>
+      </w:pPr>
+    </w:lvl>
+    <w:lvl w:ilvl="3" w:tplc="0410000F" w:tentative="1">
+      <w:start w:val="1"/>
+      <w:numFmt w:val="decimal"/>
+      <w:lvlText w:val="%4."/>
+      <w:lvlJc w:val="left"/>
+      <w:pPr>
+        <w:ind w:left="2880" w:hanging="360"/>
+      </w:pPr>
+    </w:lvl>
+    <w:lvl w:ilvl="4" w:tplc="04100019" w:tentative="1">
+      <w:start w:val="1"/>
+      <w:numFmt w:val="lowerLetter"/>
+      <w:lvlText w:val="%5."/>
+      <w:lvlJc w:val="left"/>
+      <w:pPr>
+        <w:ind w:left="3600" w:hanging="360"/>
+      </w:pPr>
+    </w:lvl>
+    <w:lvl w:ilvl="5" w:tplc="0410001B" w:tentative="1">
+      <w:start w:val="1"/>
+      <w:numFmt w:val="lowerRoman"/>
+      <w:lvlText w:val="%6."/>
+      <w:lvlJc w:val="right"/>
+      <w:pPr>
+        <w:ind w:left="4320" w:hanging="180"/>
+      </w:pPr>
+    </w:lvl>
+    <w:lvl w:ilvl="6" w:tplc="0410000F" w:tentative="1">
+      <w:start w:val="1"/>
+      <w:numFmt w:val="decimal"/>
+      <w:lvlText w:val="%7."/>
+      <w:lvlJc w:val="left"/>
+      <w:pPr>
+        <w:ind w:left="5040" w:hanging="360"/>
+      </w:pPr>
+    </w:lvl>
+    <w:lvl w:ilvl="7" w:tplc="04100019" w:tentative="1">
+      <w:start w:val="1"/>
+      <w:numFmt w:val="lowerLetter"/>
+      <w:lvlText w:val="%8."/>
+      <w:lvlJc w:val="left"/>
+      <w:pPr>
+        <w:ind w:left="5760" w:hanging="360"/>
+      </w:pPr>
+    </w:lvl>
+    <w:lvl w:ilvl="8" w:tplc="0410001B" w:tentative="1">
+      <w:start w:val="1"/>
+      <w:numFmt w:val="lowerRoman"/>
+      <w:lvlText w:val="%9."/>
+      <w:lvlJc w:val="right"/>
+      <w:pPr>
+        <w:ind w:left="6480" w:hanging="180"/>
+      </w:pPr>
+    </w:lvl>
+  </w:abstractNum>
+  <w:abstractNum w:abstractNumId="4" w15:restartNumberingAfterBreak="0">
     <w:nsid w:val="67D05E55"/>
     <w:multiLevelType w:val="hybridMultilevel"/>
     <w:tmpl w:val="3984022E"/>
@@ -1545,7 +2268,7 @@
       </w:rPr>
     </w:lvl>
   </w:abstractNum>
-  <w:abstractNum w:abstractNumId="3" w15:restartNumberingAfterBreak="0">
+  <w:abstractNum w:abstractNumId="5" w15:restartNumberingAfterBreak="0">
     <w:nsid w:val="74D60543"/>
     <w:multiLevelType w:val="multilevel"/>
     <w:tmpl w:val="2E1AEA72"/>
@@ -1695,7 +2418,7 @@
     </w:lvl>
   </w:abstractNum>
   <w:num w:numId="1">
-    <w:abstractNumId w:val="3"/>
+    <w:abstractNumId w:val="5"/>
   </w:num>
   <w:num w:numId="2">
     <w:abstractNumId w:val="0"/>
@@ -1704,6 +2427,12 @@
     <w:abstractNumId w:val="1"/>
   </w:num>
   <w:num w:numId="4">
+    <w:abstractNumId w:val="4"/>
+  </w:num>
+  <w:num w:numId="5">
+    <w:abstractNumId w:val="3"/>
+  </w:num>
+  <w:num w:numId="6">
     <w:abstractNumId w:val="2"/>
   </w:num>
 </w:numbering>
@@ -2148,6 +2877,28 @@
       <w:szCs w:val="26"/>
     </w:rPr>
   </w:style>
+  <w:style w:type="paragraph" w:styleId="Titolo3">
+    <w:name w:val="heading 3"/>
+    <w:basedOn w:val="Normale"/>
+    <w:next w:val="Normale"/>
+    <w:link w:val="Titolo3Carattere"/>
+    <w:uiPriority w:val="9"/>
+    <w:unhideWhenUsed/>
+    <w:qFormat/>
+    <w:rsid w:val="00BB4018"/>
+    <w:pPr>
+      <w:keepNext/>
+      <w:keepLines/>
+      <w:spacing w:before="40" w:after="0"/>
+      <w:outlineLvl w:val="2"/>
+    </w:pPr>
+    <w:rPr>
+      <w:rFonts w:asciiTheme="majorHAnsi" w:eastAsiaTheme="majorEastAsia" w:hAnsiTheme="majorHAnsi" w:cstheme="majorBidi"/>
+      <w:color w:val="1F3763" w:themeColor="accent1" w:themeShade="7F"/>
+      <w:sz w:val="24"/>
+      <w:szCs w:val="24"/>
+    </w:rPr>
+  </w:style>
   <w:style w:type="character" w:default="1" w:styleId="Carpredefinitoparagrafo">
     <w:name w:val="Default Paragraph Font"/>
     <w:uiPriority w:val="1"/>
@@ -2210,6 +2961,19 @@
       <w:color w:val="2F5496" w:themeColor="accent1" w:themeShade="BF"/>
       <w:sz w:val="26"/>
       <w:szCs w:val="26"/>
+    </w:rPr>
+  </w:style>
+  <w:style w:type="character" w:customStyle="1" w:styleId="Titolo3Carattere">
+    <w:name w:val="Titolo 3 Carattere"/>
+    <w:basedOn w:val="Carpredefinitoparagrafo"/>
+    <w:link w:val="Titolo3"/>
+    <w:uiPriority w:val="9"/>
+    <w:rsid w:val="00BB4018"/>
+    <w:rPr>
+      <w:rFonts w:asciiTheme="majorHAnsi" w:eastAsiaTheme="majorEastAsia" w:hAnsiTheme="majorHAnsi" w:cstheme="majorBidi"/>
+      <w:color w:val="1F3763" w:themeColor="accent1" w:themeShade="7F"/>
+      <w:sz w:val="24"/>
+      <w:szCs w:val="24"/>
     </w:rPr>
   </w:style>
 </w:styles>

</xml_diff>